<commit_message>
link do video do youtube de onde parei na doc
</commit_message>
<xml_diff>
--- a/Estudo-Sass.docx
+++ b/Estudo-Sass.docx
@@ -2343,6 +2343,25 @@
       <w:r>
         <w:rPr/>
         <w:t>Compactando o arquivo.</w:t>
+      </w:r>
+    </w:p>
+    <w:p>
+      <w:pPr>
+        <w:pStyle w:val="style0"/>
+        <w:rPr/>
+      </w:pPr>
+      <w:r>
+        <w:rPr/>
+      </w:r>
+    </w:p>
+    <w:p>
+      <w:pPr>
+        <w:pStyle w:val="style0"/>
+        <w:rPr/>
+      </w:pPr>
+      <w:r>
+        <w:rPr/>
+        <w:t>Parei aqui: https://youtu.be/BaI8dHUthLA?t=2592</w:t>
       </w:r>
     </w:p>
     <w:p>

</xml_diff>